<commit_message>
updated pflichtenheft. added color code
</commit_message>
<xml_diff>
--- a/doc/Pflichtenheft.docx
+++ b/doc/Pflichtenheft.docx
@@ -30,6 +30,35 @@
       </w:r>
       <w:proofErr w:type="spellEnd"/>
     </w:p>
+    <w:p/>
+    <w:p>
+      <w:r>
+        <w:t>Grün: erledigt</w:t>
+      </w:r>
+      <w:r>
+        <w:br/>
+        <w:t>Orange: wäre nett</w:t>
+      </w:r>
+      <w:r>
+        <w:br/>
+        <w:t xml:space="preserve">Rot: ist </w:t>
+      </w:r>
+      <w:proofErr w:type="spellStart"/>
+      <w:r>
+        <w:t>essentiel</w:t>
+      </w:r>
+      <w:proofErr w:type="spellEnd"/>
+      <w:r>
+        <w:br/>
+        <w:t xml:space="preserve">Grau: nicht von </w:t>
+      </w:r>
+      <w:proofErr w:type="spellStart"/>
+      <w:r>
+        <w:t>bedeutung</w:t>
+      </w:r>
+      <w:proofErr w:type="spellEnd"/>
+    </w:p>
+    <w:p/>
     <w:p>
       <w:r>
         <w:t>Ziel ist es einte HTML-5 Website zu erstellen welche folgendes beinhaltet</w:t>
@@ -42,8 +71,16 @@
           <w:ilvl w:val="0"/>
           <w:numId w:val="1"/>
         </w:numPr>
-      </w:pPr>
-      <w:r>
+        <w:rPr>
+          <w:b/>
+          <w:color w:val="538135" w:themeColor="accent6" w:themeShade="BF"/>
+        </w:rPr>
+      </w:pPr>
+      <w:r>
+        <w:rPr>
+          <w:b/>
+          <w:color w:val="538135" w:themeColor="accent6" w:themeShade="BF"/>
+        </w:rPr>
         <w:t xml:space="preserve">Eine grundsätzliche Startseite </w:t>
       </w:r>
     </w:p>
@@ -54,8 +91,16 @@
           <w:ilvl w:val="1"/>
           <w:numId w:val="1"/>
         </w:numPr>
-      </w:pPr>
-      <w:r>
+        <w:rPr>
+          <w:b/>
+          <w:color w:val="538135" w:themeColor="accent6" w:themeShade="BF"/>
+        </w:rPr>
+      </w:pPr>
+      <w:r>
+        <w:rPr>
+          <w:b/>
+          <w:color w:val="538135" w:themeColor="accent6" w:themeShade="BF"/>
+        </w:rPr>
         <w:t>Welcome Text</w:t>
       </w:r>
     </w:p>
@@ -66,14 +111,30 @@
           <w:ilvl w:val="1"/>
           <w:numId w:val="1"/>
         </w:numPr>
-      </w:pPr>
-      <w:r>
+        <w:rPr>
+          <w:b/>
+          <w:color w:val="538135" w:themeColor="accent6" w:themeShade="BF"/>
+        </w:rPr>
+      </w:pPr>
+      <w:r>
+        <w:rPr>
+          <w:b/>
+          <w:color w:val="538135" w:themeColor="accent6" w:themeShade="BF"/>
+        </w:rPr>
         <w:t xml:space="preserve">Mit sinnvoller </w:t>
       </w:r>
       <w:r>
+        <w:rPr>
+          <w:b/>
+          <w:color w:val="538135" w:themeColor="accent6" w:themeShade="BF"/>
+        </w:rPr>
         <w:t>Strukturierung</w:t>
       </w:r>
       <w:r>
+        <w:rPr>
+          <w:b/>
+          <w:color w:val="538135" w:themeColor="accent6" w:themeShade="BF"/>
+        </w:rPr>
         <w:t xml:space="preserve"> (z.B. Überschriften)</w:t>
       </w:r>
     </w:p>
@@ -84,22 +145,46 @@
           <w:ilvl w:val="2"/>
           <w:numId w:val="1"/>
         </w:numPr>
-      </w:pPr>
-      <w:r>
+        <w:rPr>
+          <w:b/>
+          <w:color w:val="538135" w:themeColor="accent6" w:themeShade="BF"/>
+        </w:rPr>
+      </w:pPr>
+      <w:r>
+        <w:rPr>
+          <w:b/>
+          <w:color w:val="538135" w:themeColor="accent6" w:themeShade="BF"/>
+        </w:rPr>
         <w:t xml:space="preserve">Wenn Zeit bleibt, kann man hier ein </w:t>
       </w:r>
       <w:proofErr w:type="spellStart"/>
       <w:r>
+        <w:rPr>
+          <w:b/>
+          <w:color w:val="538135" w:themeColor="accent6" w:themeShade="BF"/>
+        </w:rPr>
         <w:t>showcase</w:t>
       </w:r>
       <w:proofErr w:type="spellEnd"/>
       <w:r>
+        <w:rPr>
+          <w:b/>
+          <w:color w:val="538135" w:themeColor="accent6" w:themeShade="BF"/>
+        </w:rPr>
         <w:t xml:space="preserve"> für eine schöne </w:t>
       </w:r>
       <w:r>
+        <w:rPr>
+          <w:b/>
+          <w:color w:val="538135" w:themeColor="accent6" w:themeShade="BF"/>
+        </w:rPr>
         <w:t>HTML</w:t>
       </w:r>
       <w:r>
+        <w:rPr>
+          <w:b/>
+          <w:color w:val="538135" w:themeColor="accent6" w:themeShade="BF"/>
+        </w:rPr>
         <w:t xml:space="preserve"> Seite machen (Navigationsleiste, responsive design etc.)</w:t>
       </w:r>
     </w:p>
@@ -110,16 +195,32 @@
           <w:ilvl w:val="1"/>
           <w:numId w:val="1"/>
         </w:numPr>
-      </w:pPr>
-      <w:r>
+        <w:rPr>
+          <w:b/>
+          <w:color w:val="538135" w:themeColor="accent6" w:themeShade="BF"/>
+        </w:rPr>
+      </w:pPr>
+      <w:r>
+        <w:rPr>
+          <w:b/>
+          <w:color w:val="538135" w:themeColor="accent6" w:themeShade="BF"/>
+        </w:rPr>
         <w:t xml:space="preserve">Und schönem </w:t>
       </w:r>
       <w:proofErr w:type="spellStart"/>
       <w:r>
+        <w:rPr>
+          <w:b/>
+          <w:color w:val="538135" w:themeColor="accent6" w:themeShade="BF"/>
+        </w:rPr>
         <w:t>css</w:t>
       </w:r>
       <w:proofErr w:type="spellEnd"/>
       <w:r>
+        <w:rPr>
+          <w:b/>
+          <w:color w:val="538135" w:themeColor="accent6" w:themeShade="BF"/>
+        </w:rPr>
         <w:t xml:space="preserve"> design</w:t>
       </w:r>
     </w:p>
@@ -130,9 +231,15 @@
           <w:ilvl w:val="1"/>
           <w:numId w:val="1"/>
         </w:numPr>
+        <w:rPr>
+          <w:color w:val="A6A6A6" w:themeColor="background1" w:themeShade="A6"/>
+        </w:rPr>
       </w:pPr>
       <w:proofErr w:type="spellStart"/>
       <w:r>
+        <w:rPr>
+          <w:color w:val="A6A6A6" w:themeColor="background1" w:themeShade="A6"/>
+        </w:rPr>
         <w:t>Tutorialseite</w:t>
       </w:r>
       <w:proofErr w:type="spellEnd"/>
@@ -144,8 +251,32 @@
           <w:ilvl w:val="1"/>
           <w:numId w:val="1"/>
         </w:numPr>
-      </w:pPr>
-      <w:r>
+        <w:rPr>
+          <w:color w:val="BF8F00" w:themeColor="accent4" w:themeShade="BF"/>
+        </w:rPr>
+      </w:pPr>
+      <w:r>
+        <w:rPr>
+          <w:color w:val="BF8F00" w:themeColor="accent4" w:themeShade="BF"/>
+        </w:rPr>
+        <w:t>About-Seite</w:t>
+      </w:r>
+    </w:p>
+    <w:p>
+      <w:pPr>
+        <w:pStyle w:val="Listenabsatz"/>
+        <w:numPr>
+          <w:ilvl w:val="1"/>
+          <w:numId w:val="1"/>
+        </w:numPr>
+        <w:rPr>
+          <w:color w:val="538135" w:themeColor="accent6" w:themeShade="BF"/>
+        </w:rPr>
+      </w:pPr>
+      <w:r>
+        <w:rPr>
+          <w:color w:val="538135" w:themeColor="accent6" w:themeShade="BF"/>
+        </w:rPr>
         <w:t>Einen Link auf das Spiel</w:t>
       </w:r>
     </w:p>
@@ -176,8 +307,14 @@
           <w:ilvl w:val="2"/>
           <w:numId w:val="1"/>
         </w:numPr>
-      </w:pPr>
-      <w:r>
+        <w:rPr>
+          <w:color w:val="538135" w:themeColor="accent6" w:themeShade="BF"/>
+        </w:rPr>
+      </w:pPr>
+      <w:r>
+        <w:rPr>
+          <w:color w:val="538135" w:themeColor="accent6" w:themeShade="BF"/>
+        </w:rPr>
         <w:t>Spielfeld</w:t>
       </w:r>
     </w:p>
@@ -188,8 +325,14 @@
           <w:ilvl w:val="3"/>
           <w:numId w:val="1"/>
         </w:numPr>
-      </w:pPr>
-      <w:r>
+        <w:rPr>
+          <w:color w:val="538135" w:themeColor="accent6" w:themeShade="BF"/>
+        </w:rPr>
+      </w:pPr>
+      <w:r>
+        <w:rPr>
+          <w:color w:val="538135" w:themeColor="accent6" w:themeShade="BF"/>
+        </w:rPr>
         <w:t>Zerstörbare Blöcke</w:t>
       </w:r>
     </w:p>
@@ -200,8 +343,14 @@
           <w:ilvl w:val="3"/>
           <w:numId w:val="1"/>
         </w:numPr>
-      </w:pPr>
-      <w:r>
+        <w:rPr>
+          <w:color w:val="538135" w:themeColor="accent6" w:themeShade="BF"/>
+        </w:rPr>
+      </w:pPr>
+      <w:r>
+        <w:rPr>
+          <w:color w:val="538135" w:themeColor="accent6" w:themeShade="BF"/>
+        </w:rPr>
         <w:t>Unzerstörbare Blöcke</w:t>
       </w:r>
     </w:p>
@@ -212,8 +361,14 @@
           <w:ilvl w:val="3"/>
           <w:numId w:val="1"/>
         </w:numPr>
-      </w:pPr>
-      <w:r>
+        <w:rPr>
+          <w:color w:val="538135" w:themeColor="accent6" w:themeShade="BF"/>
+        </w:rPr>
+      </w:pPr>
+      <w:r>
+        <w:rPr>
+          <w:color w:val="538135" w:themeColor="accent6" w:themeShade="BF"/>
+        </w:rPr>
         <w:t>Border</w:t>
       </w:r>
     </w:p>
@@ -236,8 +391,14 @@
           <w:ilvl w:val="3"/>
           <w:numId w:val="1"/>
         </w:numPr>
-      </w:pPr>
-      <w:r>
+        <w:rPr>
+          <w:color w:val="00B050"/>
+        </w:rPr>
+      </w:pPr>
+      <w:r>
+        <w:rPr>
+          <w:color w:val="00B050"/>
+        </w:rPr>
         <w:t>Bewegung</w:t>
       </w:r>
     </w:p>
@@ -248,8 +409,14 @@
           <w:ilvl w:val="3"/>
           <w:numId w:val="1"/>
         </w:numPr>
-      </w:pPr>
-      <w:r>
+        <w:rPr>
+          <w:color w:val="00B050"/>
+        </w:rPr>
+      </w:pPr>
+      <w:r>
+        <w:rPr>
+          <w:color w:val="00B050"/>
+        </w:rPr>
         <w:t>Bombenlegen</w:t>
       </w:r>
     </w:p>
@@ -260,12 +427,21 @@
           <w:ilvl w:val="4"/>
           <w:numId w:val="1"/>
         </w:numPr>
-      </w:pPr>
-      <w:r>
+        <w:rPr>
+          <w:color w:val="00B050"/>
+        </w:rPr>
+      </w:pPr>
+      <w:r>
+        <w:rPr>
+          <w:color w:val="00B050"/>
+        </w:rPr>
         <w:t xml:space="preserve">Explodieren nach bestimmten </w:t>
       </w:r>
       <w:proofErr w:type="spellStart"/>
       <w:r>
+        <w:rPr>
+          <w:color w:val="00B050"/>
+        </w:rPr>
         <w:t>Timer</w:t>
       </w:r>
       <w:proofErr w:type="spellEnd"/>
@@ -277,8 +453,14 @@
           <w:ilvl w:val="4"/>
           <w:numId w:val="1"/>
         </w:numPr>
-      </w:pPr>
-      <w:r>
+        <w:rPr>
+          <w:color w:val="C00000"/>
+        </w:rPr>
+      </w:pPr>
+      <w:r>
+        <w:rPr>
+          <w:color w:val="C00000"/>
+        </w:rPr>
         <w:t>Bombenlogik</w:t>
       </w:r>
     </w:p>
@@ -301,12 +483,38 @@
           <w:ilvl w:val="3"/>
           <w:numId w:val="1"/>
         </w:numPr>
+        <w:rPr>
+          <w:color w:val="C00000"/>
+        </w:rPr>
       </w:pPr>
       <w:proofErr w:type="spellStart"/>
       <w:r>
+        <w:rPr>
+          <w:color w:val="C00000"/>
+        </w:rPr>
         <w:t>Scoreboard</w:t>
       </w:r>
       <w:proofErr w:type="spellEnd"/>
+      <w:r>
+        <w:rPr>
+          <w:color w:val="C00000"/>
+        </w:rPr>
+        <w:t xml:space="preserve"> ODER: 2. Level (</w:t>
+      </w:r>
+      <w:proofErr w:type="spellStart"/>
+      <w:r>
+        <w:rPr>
+          <w:color w:val="C00000"/>
+        </w:rPr>
+        <w:t>wrsl</w:t>
+      </w:r>
+      <w:proofErr w:type="spellEnd"/>
+      <w:r>
+        <w:rPr>
+          <w:color w:val="C00000"/>
+        </w:rPr>
+        <w:t xml:space="preserve"> einfacher)</w:t>
+      </w:r>
     </w:p>
     <w:p>
       <w:pPr>
@@ -315,8 +523,14 @@
           <w:ilvl w:val="4"/>
           <w:numId w:val="1"/>
         </w:numPr>
-      </w:pPr>
-      <w:r>
+        <w:rPr>
+          <w:color w:val="C00000"/>
+        </w:rPr>
+      </w:pPr>
+      <w:r>
+        <w:rPr>
+          <w:color w:val="C00000"/>
+        </w:rPr>
         <w:t>Punkte für Gegner zerstören, Level geschafft etc.</w:t>
       </w:r>
     </w:p>
@@ -327,10 +541,22 @@
           <w:ilvl w:val="4"/>
           <w:numId w:val="1"/>
         </w:numPr>
-      </w:pPr>
-      <w:r>
+        <w:rPr>
+          <w:color w:val="C00000"/>
+        </w:rPr>
+      </w:pPr>
+      <w:r>
+        <w:rPr>
+          <w:color w:val="C00000"/>
+        </w:rPr>
         <w:t>Darstellung im Canvas</w:t>
       </w:r>
+      <w:r>
+        <w:rPr>
+          <w:color w:val="C00000"/>
+        </w:rPr>
+        <w:t xml:space="preserve"> </w:t>
+      </w:r>
     </w:p>
     <w:p>
       <w:pPr>
@@ -341,10 +567,16 @@
         </w:numPr>
       </w:pPr>
       <w:r>
+        <w:rPr>
+          <w:color w:val="A6A6A6" w:themeColor="background1" w:themeShade="A6"/>
+        </w:rPr>
         <w:t xml:space="preserve">Evtl. </w:t>
       </w:r>
       <w:proofErr w:type="spellStart"/>
       <w:r>
+        <w:rPr>
+          <w:color w:val="A6A6A6" w:themeColor="background1" w:themeShade="A6"/>
+        </w:rPr>
         <w:t>Timer</w:t>
       </w:r>
       <w:proofErr w:type="spellEnd"/>
@@ -368,8 +600,14 @@
           <w:ilvl w:val="3"/>
           <w:numId w:val="1"/>
         </w:numPr>
-      </w:pPr>
-      <w:r>
+        <w:rPr>
+          <w:color w:val="00B050"/>
+        </w:rPr>
+      </w:pPr>
+      <w:r>
+        <w:rPr>
+          <w:color w:val="00B050"/>
+        </w:rPr>
         <w:t>Leben</w:t>
       </w:r>
     </w:p>
@@ -380,8 +618,14 @@
           <w:ilvl w:val="3"/>
           <w:numId w:val="1"/>
         </w:numPr>
-      </w:pPr>
-      <w:r>
+        <w:rPr>
+          <w:color w:val="00B050"/>
+        </w:rPr>
+      </w:pPr>
+      <w:r>
+        <w:rPr>
+          <w:color w:val="00B050"/>
+        </w:rPr>
         <w:t>Bewegung</w:t>
       </w:r>
     </w:p>
@@ -406,187 +650,262 @@
         </w:numPr>
       </w:pPr>
       <w:r>
+        <w:rPr>
+          <w:color w:val="808080" w:themeColor="background1" w:themeShade="80"/>
+        </w:rPr>
         <w:t>Schießen</w:t>
       </w:r>
+    </w:p>
+    <w:p>
+      <w:pPr>
+        <w:pStyle w:val="Listenabsatz"/>
+        <w:numPr>
+          <w:ilvl w:val="4"/>
+          <w:numId w:val="1"/>
+        </w:numPr>
+        <w:rPr>
+          <w:color w:val="BF8F00" w:themeColor="accent4" w:themeShade="BF"/>
+        </w:rPr>
+      </w:pPr>
+      <w:r>
+        <w:rPr>
+          <w:color w:val="FFC000" w:themeColor="accent4"/>
+        </w:rPr>
+        <w:t>„</w:t>
+      </w:r>
+      <w:r>
+        <w:rPr>
+          <w:color w:val="BF8F00" w:themeColor="accent4" w:themeShade="BF"/>
+        </w:rPr>
+        <w:t>fliegen“ (Über Hindernisse schweben)</w:t>
+      </w:r>
+    </w:p>
+    <w:p>
+      <w:pPr>
+        <w:pStyle w:val="Listenabsatz"/>
+        <w:numPr>
+          <w:ilvl w:val="3"/>
+          <w:numId w:val="1"/>
+        </w:numPr>
+      </w:pPr>
+      <w:proofErr w:type="spellStart"/>
+      <w:r>
+        <w:t>Evtl</w:t>
+      </w:r>
+      <w:proofErr w:type="spellEnd"/>
+      <w:r>
+        <w:t xml:space="preserve"> „Intelligenz“</w:t>
+      </w:r>
+    </w:p>
+    <w:p>
+      <w:pPr>
+        <w:pStyle w:val="Listenabsatz"/>
+        <w:numPr>
+          <w:ilvl w:val="4"/>
+          <w:numId w:val="1"/>
+        </w:numPr>
+        <w:rPr>
+          <w:color w:val="BF8F00" w:themeColor="accent4" w:themeShade="BF"/>
+        </w:rPr>
+      </w:pPr>
+      <w:r>
+        <w:rPr>
+          <w:color w:val="BF8F00" w:themeColor="accent4" w:themeShade="BF"/>
+        </w:rPr>
+        <w:t>Wegfindungsalgorithmen</w:t>
+      </w:r>
+    </w:p>
+    <w:p>
+      <w:pPr>
+        <w:pStyle w:val="Listenabsatz"/>
+        <w:numPr>
+          <w:ilvl w:val="4"/>
+          <w:numId w:val="1"/>
+        </w:numPr>
+        <w:rPr>
+          <w:color w:val="00B050"/>
+        </w:rPr>
+      </w:pPr>
+      <w:r>
+        <w:rPr>
+          <w:color w:val="00B050"/>
+        </w:rPr>
+        <w:lastRenderedPageBreak/>
+        <w:t>Zufällige Bewegungen</w:t>
+      </w:r>
+    </w:p>
+    <w:p>
+      <w:pPr>
+        <w:pStyle w:val="Listenabsatz"/>
+        <w:numPr>
+          <w:ilvl w:val="2"/>
+          <w:numId w:val="1"/>
+        </w:numPr>
+      </w:pPr>
+      <w:r>
+        <w:t>Mehrspieler</w:t>
+      </w:r>
+    </w:p>
+    <w:p>
+      <w:pPr>
+        <w:pStyle w:val="Listenabsatz"/>
+        <w:numPr>
+          <w:ilvl w:val="3"/>
+          <w:numId w:val="1"/>
+        </w:numPr>
+        <w:rPr>
+          <w:color w:val="ED7D31" w:themeColor="accent2"/>
+        </w:rPr>
+      </w:pPr>
+      <w:r>
+        <w:rPr>
+          <w:color w:val="ED7D31" w:themeColor="accent2"/>
+        </w:rPr>
+        <w:t>Gleichzeitiges Bewegen</w:t>
+      </w:r>
+    </w:p>
+    <w:p>
+      <w:pPr>
+        <w:pStyle w:val="Listenabsatz"/>
+        <w:numPr>
+          <w:ilvl w:val="3"/>
+          <w:numId w:val="1"/>
+        </w:numPr>
+        <w:rPr>
+          <w:color w:val="ED7D31" w:themeColor="accent2"/>
+        </w:rPr>
+      </w:pPr>
+      <w:r>
+        <w:rPr>
+          <w:color w:val="ED7D31" w:themeColor="accent2"/>
+        </w:rPr>
+        <w:t>Scores der einzelnen Spieler speichern</w:t>
+      </w:r>
+    </w:p>
+    <w:p>
+      <w:pPr>
+        <w:pStyle w:val="Listenabsatz"/>
+        <w:numPr>
+          <w:ilvl w:val="3"/>
+          <w:numId w:val="1"/>
+        </w:numPr>
+        <w:rPr>
+          <w:color w:val="ED7D31" w:themeColor="accent2"/>
+        </w:rPr>
+      </w:pPr>
+      <w:r>
+        <w:rPr>
+          <w:color w:val="ED7D31" w:themeColor="accent2"/>
+        </w:rPr>
+        <w:t>Evtl. Co-</w:t>
+      </w:r>
+      <w:proofErr w:type="spellStart"/>
+      <w:r>
+        <w:rPr>
+          <w:color w:val="ED7D31" w:themeColor="accent2"/>
+        </w:rPr>
+        <w:t>Op</w:t>
+      </w:r>
+      <w:proofErr w:type="spellEnd"/>
+      <w:r>
+        <w:rPr>
+          <w:color w:val="ED7D31" w:themeColor="accent2"/>
+        </w:rPr>
+        <w:t xml:space="preserve"> Modus?</w:t>
+      </w:r>
+    </w:p>
+    <w:p>
+      <w:pPr>
+        <w:pStyle w:val="Listenabsatz"/>
+        <w:numPr>
+          <w:ilvl w:val="2"/>
+          <w:numId w:val="1"/>
+        </w:numPr>
+      </w:pPr>
+      <w:r>
+        <w:t>Items</w:t>
+      </w:r>
+    </w:p>
+    <w:p>
+      <w:pPr>
+        <w:pStyle w:val="Listenabsatz"/>
+        <w:numPr>
+          <w:ilvl w:val="3"/>
+          <w:numId w:val="1"/>
+        </w:numPr>
+        <w:rPr>
+          <w:color w:val="A6A6A6" w:themeColor="background1" w:themeShade="A6"/>
+        </w:rPr>
+      </w:pPr>
+      <w:r>
+        <w:rPr>
+          <w:color w:val="A6A6A6" w:themeColor="background1" w:themeShade="A6"/>
+        </w:rPr>
+        <w:t>Mehr Bomben</w:t>
+      </w:r>
+    </w:p>
+    <w:p>
+      <w:pPr>
+        <w:pStyle w:val="Listenabsatz"/>
+        <w:numPr>
+          <w:ilvl w:val="3"/>
+          <w:numId w:val="1"/>
+        </w:numPr>
+        <w:rPr>
+          <w:color w:val="A6A6A6" w:themeColor="background1" w:themeShade="A6"/>
+        </w:rPr>
+      </w:pPr>
+      <w:r>
+        <w:rPr>
+          <w:color w:val="A6A6A6" w:themeColor="background1" w:themeShade="A6"/>
+        </w:rPr>
+        <w:t>Stärkere Bomben</w:t>
+      </w:r>
+    </w:p>
+    <w:p>
+      <w:pPr>
+        <w:pStyle w:val="Listenabsatz"/>
+        <w:numPr>
+          <w:ilvl w:val="3"/>
+          <w:numId w:val="1"/>
+        </w:numPr>
+        <w:rPr>
+          <w:color w:val="A6A6A6" w:themeColor="background1" w:themeShade="A6"/>
+        </w:rPr>
+      </w:pPr>
+      <w:proofErr w:type="spellStart"/>
+      <w:r>
+        <w:rPr>
+          <w:color w:val="A6A6A6" w:themeColor="background1" w:themeShade="A6"/>
+        </w:rPr>
+        <w:t>Laufgeschwindgkeit</w:t>
+      </w:r>
+      <w:proofErr w:type="spellEnd"/>
+    </w:p>
+    <w:p>
+      <w:pPr>
+        <w:pStyle w:val="Listenabsatz"/>
+        <w:numPr>
+          <w:ilvl w:val="3"/>
+          <w:numId w:val="1"/>
+        </w:numPr>
+        <w:rPr>
+          <w:color w:val="A6A6A6" w:themeColor="background1" w:themeShade="A6"/>
+        </w:rPr>
+      </w:pPr>
+      <w:r>
+        <w:rPr>
+          <w:color w:val="A6A6A6" w:themeColor="background1" w:themeShade="A6"/>
+        </w:rPr>
+        <w:t>Evtl. weitere</w:t>
+      </w:r>
+    </w:p>
+    <w:p>
+      <w:pPr>
+        <w:ind w:left="1416"/>
+      </w:pPr>
       <w:bookmarkStart w:id="0" w:name="_GoBack"/>
       <w:bookmarkEnd w:id="0"/>
-    </w:p>
-    <w:p>
-      <w:pPr>
-        <w:pStyle w:val="Listenabsatz"/>
-        <w:numPr>
-          <w:ilvl w:val="4"/>
-          <w:numId w:val="1"/>
-        </w:numPr>
-      </w:pPr>
-      <w:r>
-        <w:t>„fliegen“ (Über Hindernisse schweben)</w:t>
-      </w:r>
-    </w:p>
-    <w:p>
-      <w:pPr>
-        <w:pStyle w:val="Listenabsatz"/>
-        <w:numPr>
-          <w:ilvl w:val="3"/>
-          <w:numId w:val="1"/>
-        </w:numPr>
-      </w:pPr>
-      <w:proofErr w:type="spellStart"/>
-      <w:r>
-        <w:t>Evtl</w:t>
-      </w:r>
-      <w:proofErr w:type="spellEnd"/>
-      <w:r>
-        <w:t xml:space="preserve"> „Intelligenz“</w:t>
-      </w:r>
-    </w:p>
-    <w:p>
-      <w:pPr>
-        <w:pStyle w:val="Listenabsatz"/>
-        <w:numPr>
-          <w:ilvl w:val="4"/>
-          <w:numId w:val="1"/>
-        </w:numPr>
-      </w:pPr>
-      <w:r>
-        <w:t>Wegfindungsalgorithmen</w:t>
-      </w:r>
-    </w:p>
-    <w:p>
-      <w:pPr>
-        <w:pStyle w:val="Listenabsatz"/>
-        <w:numPr>
-          <w:ilvl w:val="4"/>
-          <w:numId w:val="1"/>
-        </w:numPr>
-      </w:pPr>
-      <w:r>
-        <w:t>Zufällige Bewegungen</w:t>
-      </w:r>
-    </w:p>
-    <w:p>
-      <w:pPr>
-        <w:pStyle w:val="Listenabsatz"/>
-        <w:numPr>
-          <w:ilvl w:val="2"/>
-          <w:numId w:val="1"/>
-        </w:numPr>
-      </w:pPr>
-      <w:r>
-        <w:t>Mehrspieler</w:t>
-      </w:r>
-    </w:p>
-    <w:p>
-      <w:pPr>
-        <w:pStyle w:val="Listenabsatz"/>
-        <w:numPr>
-          <w:ilvl w:val="3"/>
-          <w:numId w:val="1"/>
-        </w:numPr>
-      </w:pPr>
-      <w:r>
-        <w:t>Gleichzeitiges Bewegen</w:t>
-      </w:r>
-    </w:p>
-    <w:p>
-      <w:pPr>
-        <w:pStyle w:val="Listenabsatz"/>
-        <w:numPr>
-          <w:ilvl w:val="3"/>
-          <w:numId w:val="1"/>
-        </w:numPr>
-      </w:pPr>
-      <w:r>
-        <w:t>Scores der einzelnen Spieler speichern</w:t>
-      </w:r>
-    </w:p>
-    <w:p>
-      <w:pPr>
-        <w:pStyle w:val="Listenabsatz"/>
-        <w:numPr>
-          <w:ilvl w:val="3"/>
-          <w:numId w:val="1"/>
-        </w:numPr>
-      </w:pPr>
-      <w:r>
-        <w:t>Evtl. Co-</w:t>
-      </w:r>
-      <w:proofErr w:type="spellStart"/>
-      <w:r>
-        <w:t>Op</w:t>
-      </w:r>
-      <w:proofErr w:type="spellEnd"/>
-      <w:r>
-        <w:t xml:space="preserve"> Modus?</w:t>
-      </w:r>
-    </w:p>
-    <w:p>
-      <w:pPr>
-        <w:pStyle w:val="Listenabsatz"/>
-        <w:numPr>
-          <w:ilvl w:val="2"/>
-          <w:numId w:val="1"/>
-        </w:numPr>
-      </w:pPr>
-      <w:r>
-        <w:t>Items</w:t>
-      </w:r>
-    </w:p>
-    <w:p>
-      <w:pPr>
-        <w:pStyle w:val="Listenabsatz"/>
-        <w:numPr>
-          <w:ilvl w:val="3"/>
-          <w:numId w:val="1"/>
-        </w:numPr>
-      </w:pPr>
-      <w:r>
-        <w:t>Mehr Bomben</w:t>
-      </w:r>
-    </w:p>
-    <w:p>
-      <w:pPr>
-        <w:pStyle w:val="Listenabsatz"/>
-        <w:numPr>
-          <w:ilvl w:val="3"/>
-          <w:numId w:val="1"/>
-        </w:numPr>
-      </w:pPr>
-      <w:r>
-        <w:t>Stärkere Bomben</w:t>
-      </w:r>
-    </w:p>
-    <w:p>
-      <w:pPr>
-        <w:pStyle w:val="Listenabsatz"/>
-        <w:numPr>
-          <w:ilvl w:val="3"/>
-          <w:numId w:val="1"/>
-        </w:numPr>
-      </w:pPr>
-      <w:proofErr w:type="spellStart"/>
-      <w:r>
-        <w:lastRenderedPageBreak/>
-        <w:t>Laufgeschwindgkeit</w:t>
-      </w:r>
-      <w:proofErr w:type="spellEnd"/>
-    </w:p>
-    <w:p>
-      <w:pPr>
-        <w:pStyle w:val="Listenabsatz"/>
-        <w:numPr>
-          <w:ilvl w:val="3"/>
-          <w:numId w:val="1"/>
-        </w:numPr>
-      </w:pPr>
-      <w:r>
-        <w:t>Evtl. weitere</w:t>
-      </w:r>
-    </w:p>
-    <w:p>
-      <w:pPr>
-        <w:ind w:left="1416"/>
-      </w:pPr>
     </w:p>
     <w:sectPr>
       <w:pgSz w:w="11906" w:h="16838"/>

</xml_diff>